<commit_message>
Modified UI screens and code
</commit_message>
<xml_diff>
--- a/ABDM Hackathon Documentation - Challenge 1.docx
+++ b/ABDM Hackathon Documentation - Challenge 1.docx
@@ -626,7 +626,7 @@
       <w:pPr>
         <w:pStyle w:val="ListParagraph"/>
         <w:numPr>
-          <w:ilvl w:val="2"/>
+          <w:ilvl w:val="3"/>
           <w:numId w:val="2"/>
         </w:numPr>
         <w:jc w:val="both"/>
@@ -638,14 +638,6 @@
           <w:szCs w:val="24"/>
         </w:rPr>
       </w:pPr>
-      <w:r>
-        <w:rPr>
-          <w:color w:val="000000" w:themeColor="text1"/>
-          <w:sz w:val="24"/>
-          <w:szCs w:val="24"/>
-        </w:rPr>
-        <w:t>Doctor picture</w:t>
-      </w:r>
     </w:p>
     <w:p>
       <w:pPr>
@@ -669,6 +661,31 @@
           <w:sz w:val="24"/>
           <w:szCs w:val="24"/>
         </w:rPr>
+        <w:t>Doctor picture</w:t>
+      </w:r>
+    </w:p>
+    <w:p>
+      <w:pPr>
+        <w:pStyle w:val="ListParagraph"/>
+        <w:numPr>
+          <w:ilvl w:val="2"/>
+          <w:numId w:val="2"/>
+        </w:numPr>
+        <w:jc w:val="both"/>
+        <w:rPr>
+          <w:b/>
+          <w:bCs/>
+          <w:color w:val="000000" w:themeColor="text1"/>
+          <w:sz w:val="24"/>
+          <w:szCs w:val="24"/>
+        </w:rPr>
+      </w:pPr>
+      <w:r>
+        <w:rPr>
+          <w:color w:val="000000" w:themeColor="text1"/>
+          <w:sz w:val="24"/>
+          <w:szCs w:val="24"/>
+        </w:rPr>
         <w:t>Mode of consultation (physical vs teleconsultation)</w:t>
       </w:r>
     </w:p>
@@ -699,9 +716,20 @@
     </w:p>
     <w:p>
       <w:pPr>
+        <w:jc w:val="both"/>
+        <w:rPr>
+          <w:b/>
+          <w:bCs/>
+          <w:color w:val="000000" w:themeColor="text1"/>
+          <w:sz w:val="24"/>
+          <w:szCs w:val="24"/>
+        </w:rPr>
+      </w:pPr>
+    </w:p>
+    <w:p>
+      <w:pPr>
         <w:pStyle w:val="ListParagraph"/>
         <w:ind w:left="1440"/>
-        <w:jc w:val="both"/>
         <w:rPr>
           <w:b/>
           <w:bCs/>
@@ -776,23 +804,7 @@
           <w:sz w:val="24"/>
           <w:szCs w:val="24"/>
         </w:rPr>
-        <w:t>Unstructured/semi-structured data (pdf or jpeg/</w:t>
-      </w:r>
-      <w:proofErr w:type="spellStart"/>
-      <w:r>
-        <w:rPr>
-          <w:sz w:val="24"/>
-          <w:szCs w:val="24"/>
-        </w:rPr>
-        <w:t>png</w:t>
-      </w:r>
-      <w:proofErr w:type="spellEnd"/>
-      <w:r>
-        <w:rPr>
-          <w:sz w:val="24"/>
-          <w:szCs w:val="24"/>
-        </w:rPr>
-        <w:t xml:space="preserve"> with presenting physical symptoms by the patient) can be used as search criteria for autosuggestion by system for specialty/doctor to be consulted</w:t>
+        <w:t>Unstructured/semi-structured data (pdf or jpeg/png with presenting physical symptoms by the patient) can be used as search criteria for autosuggestion by system for specialty/doctor to be consulted</w:t>
       </w:r>
     </w:p>
     <w:p>
@@ -1058,56 +1070,7 @@
           <w:sz w:val="24"/>
           <w:szCs w:val="24"/>
         </w:rPr>
-        <w:lastRenderedPageBreak/>
-        <w:t xml:space="preserve">The Intelligence search code resides in UHI and </w:t>
-      </w:r>
-      <w:proofErr w:type="gramStart"/>
-      <w:r>
-        <w:rPr>
-          <w:sz w:val="24"/>
-          <w:szCs w:val="24"/>
-        </w:rPr>
-        <w:t>individual  HRP</w:t>
-      </w:r>
-      <w:proofErr w:type="gramEnd"/>
-      <w:r>
-        <w:rPr>
-          <w:sz w:val="24"/>
-          <w:szCs w:val="24"/>
-        </w:rPr>
-        <w:t xml:space="preserve"> need to implement recommendations provided by the UHI. </w:t>
-      </w:r>
-      <w:proofErr w:type="gramStart"/>
-      <w:r>
-        <w:rPr>
-          <w:sz w:val="24"/>
-          <w:szCs w:val="24"/>
-        </w:rPr>
-        <w:t>i.e.</w:t>
-      </w:r>
-      <w:proofErr w:type="gramEnd"/>
-      <w:r>
-        <w:rPr>
-          <w:sz w:val="24"/>
-          <w:szCs w:val="24"/>
-        </w:rPr>
-        <w:t xml:space="preserve"> for example if UHI request for to provide all facility locations then it has to respond with all facilities with latitude and longitude details. </w:t>
-      </w:r>
-      <w:proofErr w:type="gramStart"/>
-      <w:r>
-        <w:rPr>
-          <w:sz w:val="24"/>
-          <w:szCs w:val="24"/>
-        </w:rPr>
-        <w:t>Similarly</w:t>
-      </w:r>
-      <w:proofErr w:type="gramEnd"/>
-      <w:r>
-        <w:rPr>
-          <w:sz w:val="24"/>
-          <w:szCs w:val="24"/>
-        </w:rPr>
-        <w:t xml:space="preserve"> they need to return the corresponding data for other parameters as well.</w:t>
+        <w:t>The Intelligence search code resides in UHI and individual  HRP need to implement recommendations provided by the UHI. i.e. for example if UHI request for to provide all facility locations then it has to respond with all facilities with latitude and longitude details. Similarly they need to return the corresponding data for other parameters as well.</w:t>
       </w:r>
     </w:p>
     <w:p>
@@ -1329,23 +1292,7 @@
           <w:sz w:val="24"/>
           <w:szCs w:val="24"/>
         </w:rPr>
-        <w:t xml:space="preserve"> been extracted from NLTK Corpus and saved into a </w:t>
-      </w:r>
-      <w:proofErr w:type="spellStart"/>
-      <w:r>
-        <w:rPr>
-          <w:sz w:val="24"/>
-          <w:szCs w:val="24"/>
-        </w:rPr>
-        <w:t>txt</w:t>
-      </w:r>
-      <w:proofErr w:type="spellEnd"/>
-      <w:r>
-        <w:rPr>
-          <w:sz w:val="24"/>
-          <w:szCs w:val="24"/>
-        </w:rPr>
-        <w:t xml:space="preserve"> file</w:t>
+        <w:t xml:space="preserve"> been extracted from NLTK Corpus and saved into a txt file</w:t>
       </w:r>
     </w:p>
     <w:p>
@@ -1362,25 +1309,14 @@
           <w:szCs w:val="24"/>
         </w:rPr>
       </w:pPr>
-      <w:proofErr w:type="spellStart"/>
-      <w:r>
-        <w:rPr>
-          <w:b/>
-          <w:bCs/>
-          <w:sz w:val="24"/>
-          <w:szCs w:val="24"/>
-        </w:rPr>
-        <w:t>extractEntities</w:t>
-      </w:r>
-      <w:proofErr w:type="spellEnd"/>
-      <w:r>
-        <w:rPr>
-          <w:b/>
-          <w:bCs/>
-          <w:sz w:val="24"/>
-          <w:szCs w:val="24"/>
-        </w:rPr>
-        <w:t xml:space="preserve">: </w:t>
+      <w:r>
+        <w:rPr>
+          <w:b/>
+          <w:bCs/>
+          <w:sz w:val="24"/>
+          <w:szCs w:val="24"/>
+        </w:rPr>
+        <w:t xml:space="preserve">extractEntities: </w:t>
       </w:r>
       <w:r>
         <w:rPr>
@@ -1443,19 +1379,8 @@
           <w:sz w:val="24"/>
           <w:szCs w:val="24"/>
         </w:rPr>
-        <w:t xml:space="preserve">The Annotated Data is present in </w:t>
-      </w:r>
-      <w:proofErr w:type="spellStart"/>
-      <w:proofErr w:type="gramStart"/>
-      <w:r>
-        <w:rPr>
-          <w:sz w:val="24"/>
-          <w:szCs w:val="24"/>
-        </w:rPr>
-        <w:t>annotator.json</w:t>
-      </w:r>
-      <w:proofErr w:type="spellEnd"/>
-      <w:proofErr w:type="gramEnd"/>
+        <w:t>The Annotated Data is present in annotator.json</w:t>
+      </w:r>
     </w:p>
     <w:p>
       <w:pPr>
@@ -1474,6 +1399,7 @@
           <w:sz w:val="24"/>
           <w:szCs w:val="24"/>
         </w:rPr>
+        <w:lastRenderedPageBreak/>
         <w:t xml:space="preserve">The code to train the model is present in </w:t>
       </w:r>
       <w:hyperlink r:id="rId7" w:history="1">
@@ -1504,24 +1430,7 @@
           <w:sz w:val="24"/>
           <w:szCs w:val="24"/>
         </w:rPr>
-        <w:lastRenderedPageBreak/>
-        <w:t xml:space="preserve">The model is trained on Google </w:t>
-      </w:r>
-      <w:proofErr w:type="spellStart"/>
-      <w:r>
-        <w:rPr>
-          <w:sz w:val="24"/>
-          <w:szCs w:val="24"/>
-        </w:rPr>
-        <w:t>Colab</w:t>
-      </w:r>
-      <w:proofErr w:type="spellEnd"/>
-      <w:r>
-        <w:rPr>
-          <w:sz w:val="24"/>
-          <w:szCs w:val="24"/>
-        </w:rPr>
-        <w:t xml:space="preserve"> using spacy 3.2.1</w:t>
+        <w:t>The model is trained on Google Colab using spacy 3.2.1</w:t>
       </w:r>
     </w:p>
     <w:p>
@@ -1538,7 +1447,6 @@
           <w:szCs w:val="24"/>
         </w:rPr>
       </w:pPr>
-      <w:proofErr w:type="spellStart"/>
       <w:r>
         <w:rPr>
           <w:b/>
@@ -1548,7 +1456,6 @@
         </w:rPr>
         <w:t>Autopredict</w:t>
       </w:r>
-      <w:proofErr w:type="spellEnd"/>
       <w:r>
         <w:rPr>
           <w:b/>
@@ -1714,23 +1621,7 @@
           <w:sz w:val="24"/>
           <w:szCs w:val="24"/>
         </w:rPr>
-        <w:t>API takes two parameters – “text” and “</w:t>
-      </w:r>
-      <w:proofErr w:type="spellStart"/>
-      <w:r>
-        <w:rPr>
-          <w:sz w:val="24"/>
-          <w:szCs w:val="24"/>
-        </w:rPr>
-        <w:t>text_type</w:t>
-      </w:r>
-      <w:proofErr w:type="spellEnd"/>
-      <w:r>
-        <w:rPr>
-          <w:sz w:val="24"/>
-          <w:szCs w:val="24"/>
-        </w:rPr>
-        <w:t>”</w:t>
+        <w:t>API takes two parameters – “text” and “text_type”</w:t>
       </w:r>
     </w:p>
     <w:p>
@@ -1750,32 +1641,7 @@
           <w:sz w:val="24"/>
           <w:szCs w:val="24"/>
         </w:rPr>
-        <w:t xml:space="preserve">To predict symptoms – pass parameter </w:t>
-      </w:r>
-      <w:proofErr w:type="spellStart"/>
-      <w:r>
-        <w:rPr>
-          <w:sz w:val="24"/>
-          <w:szCs w:val="24"/>
-        </w:rPr>
-        <w:t>text_type</w:t>
-      </w:r>
-      <w:proofErr w:type="gramStart"/>
-      <w:r>
-        <w:rPr>
-          <w:sz w:val="24"/>
-          <w:szCs w:val="24"/>
-        </w:rPr>
-        <w:t>:”symptoms</w:t>
-      </w:r>
-      <w:proofErr w:type="spellEnd"/>
-      <w:proofErr w:type="gramEnd"/>
-      <w:r>
-        <w:rPr>
-          <w:sz w:val="24"/>
-          <w:szCs w:val="24"/>
-        </w:rPr>
-        <w:t xml:space="preserve">” </w:t>
+        <w:t xml:space="preserve">To predict symptoms – pass parameter text_type:”symptoms” </w:t>
       </w:r>
     </w:p>
     <w:p>
@@ -1795,32 +1661,7 @@
           <w:sz w:val="24"/>
           <w:szCs w:val="24"/>
         </w:rPr>
-        <w:t xml:space="preserve">To predict diagnosis – pass parameter </w:t>
-      </w:r>
-      <w:proofErr w:type="spellStart"/>
-      <w:r>
-        <w:rPr>
-          <w:sz w:val="24"/>
-          <w:szCs w:val="24"/>
-        </w:rPr>
-        <w:t>text_type</w:t>
-      </w:r>
-      <w:proofErr w:type="gramStart"/>
-      <w:r>
-        <w:rPr>
-          <w:sz w:val="24"/>
-          <w:szCs w:val="24"/>
-        </w:rPr>
-        <w:t>:”diagnosis</w:t>
-      </w:r>
-      <w:proofErr w:type="spellEnd"/>
-      <w:proofErr w:type="gramEnd"/>
-      <w:r>
-        <w:rPr>
-          <w:sz w:val="24"/>
-          <w:szCs w:val="24"/>
-        </w:rPr>
-        <w:t>”</w:t>
+        <w:t>To predict diagnosis – pass parameter text_type:”diagnosis”</w:t>
       </w:r>
     </w:p>
     <w:p>
@@ -1840,32 +1681,7 @@
           <w:sz w:val="24"/>
           <w:szCs w:val="24"/>
         </w:rPr>
-        <w:t xml:space="preserve">To predict specialty – pass parameter </w:t>
-      </w:r>
-      <w:proofErr w:type="spellStart"/>
-      <w:r>
-        <w:rPr>
-          <w:sz w:val="24"/>
-          <w:szCs w:val="24"/>
-        </w:rPr>
-        <w:t>text_type</w:t>
-      </w:r>
-      <w:proofErr w:type="gramStart"/>
-      <w:r>
-        <w:rPr>
-          <w:sz w:val="24"/>
-          <w:szCs w:val="24"/>
-        </w:rPr>
-        <w:t>:”search</w:t>
-      </w:r>
-      <w:proofErr w:type="spellEnd"/>
-      <w:proofErr w:type="gramEnd"/>
-      <w:r>
-        <w:rPr>
-          <w:sz w:val="24"/>
-          <w:szCs w:val="24"/>
-        </w:rPr>
-        <w:t>”</w:t>
+        <w:t>To predict specialty – pass parameter text_type:”search”</w:t>
       </w:r>
     </w:p>
     <w:p>
@@ -2680,23 +2496,7 @@
           <w:sz w:val="24"/>
           <w:szCs w:val="24"/>
         </w:rPr>
-        <w:t>If a user enters a word with an incorrect spelling, the system will make intelligent, autocorrect recommendations to the user. For example, when searching for a cardiologist, the user inputs “</w:t>
-      </w:r>
-      <w:proofErr w:type="spellStart"/>
-      <w:r>
-        <w:rPr>
-          <w:sz w:val="24"/>
-          <w:szCs w:val="24"/>
-        </w:rPr>
-        <w:t>cardilgist</w:t>
-      </w:r>
-      <w:proofErr w:type="spellEnd"/>
-      <w:r>
-        <w:rPr>
-          <w:sz w:val="24"/>
-          <w:szCs w:val="24"/>
-        </w:rPr>
-        <w:t>” in the search field, the system will return an autocorrected recommendation to the user.</w:t>
+        <w:t>If a user enters a word with an incorrect spelling, the system will make intelligent, autocorrect recommendations to the user. For example, when searching for a cardiologist, the user inputs “cardilgist” in the search field, the system will return an autocorrected recommendation to the user.</w:t>
       </w:r>
     </w:p>
     <w:p>
@@ -2979,39 +2779,7 @@
           <w:sz w:val="24"/>
           <w:szCs w:val="24"/>
         </w:rPr>
-        <w:t>If a user inputs incomplete word or letters like “</w:t>
-      </w:r>
-      <w:proofErr w:type="spellStart"/>
-      <w:r>
-        <w:rPr>
-          <w:sz w:val="24"/>
-          <w:szCs w:val="24"/>
-        </w:rPr>
-        <w:t>kn</w:t>
-      </w:r>
-      <w:proofErr w:type="spellEnd"/>
-      <w:r>
-        <w:rPr>
-          <w:sz w:val="24"/>
-          <w:szCs w:val="24"/>
-        </w:rPr>
-        <w:t xml:space="preserve">” in the symptom search field, the system intelligently autosuggests all possible symptoms with the letters </w:t>
-      </w:r>
-      <w:proofErr w:type="spellStart"/>
-      <w:r>
-        <w:rPr>
-          <w:sz w:val="24"/>
-          <w:szCs w:val="24"/>
-        </w:rPr>
-        <w:t>kn</w:t>
-      </w:r>
-      <w:proofErr w:type="spellEnd"/>
-      <w:r>
-        <w:rPr>
-          <w:sz w:val="24"/>
-          <w:szCs w:val="24"/>
-        </w:rPr>
-        <w:t xml:space="preserve"> in them, for the user to select from.</w:t>
+        <w:t>If a user inputs incomplete word or letters like “kn” in the symptom search field, the system intelligently autosuggests all possible symptoms with the letters kn in them, for the user to select from.</w:t>
       </w:r>
     </w:p>
     <w:p>
@@ -3232,6 +3000,288 @@
           <w:szCs w:val="24"/>
         </w:rPr>
       </w:pPr>
+      <w:r>
+        <w:rPr>
+          <w:b/>
+          <w:bCs/>
+          <w:sz w:val="24"/>
+          <w:szCs w:val="24"/>
+        </w:rPr>
+        <w:t>For the language translation</w:t>
+      </w:r>
+    </w:p>
+    <w:p>
+      <w:pPr>
+        <w:shd w:val="clear" w:color="auto" w:fill="1E1E1E"/>
+        <w:spacing w:line="270" w:lineRule="atLeast"/>
+        <w:rPr>
+          <w:rFonts w:ascii="Menlo" w:eastAsia="Times New Roman" w:hAnsi="Menlo" w:cs="Menlo"/>
+          <w:color w:val="D4D4D4"/>
+          <w:sz w:val="18"/>
+          <w:szCs w:val="18"/>
+          <w:lang w:val="en-IN" w:eastAsia="en-GB" w:bidi="ar-SA"/>
+        </w:rPr>
+      </w:pPr>
+      <w:r>
+        <w:rPr>
+          <w:sz w:val="24"/>
+          <w:szCs w:val="24"/>
+        </w:rPr>
+        <w:t xml:space="preserve">API: </w:t>
+      </w:r>
+      <w:r>
+        <w:rPr>
+          <w:rFonts w:ascii="Menlo" w:eastAsia="Times New Roman" w:hAnsi="Menlo" w:cs="Menlo"/>
+          <w:color w:val="CE9178"/>
+          <w:sz w:val="18"/>
+          <w:szCs w:val="18"/>
+          <w:lang w:val="en-IN" w:eastAsia="en-GB" w:bidi="ar-SA"/>
+        </w:rPr>
+        <w:t>'http://localhost:3000/translate'</w:t>
+      </w:r>
+    </w:p>
+    <w:p>
+      <w:pPr>
+        <w:jc w:val="both"/>
+        <w:rPr>
+          <w:sz w:val="24"/>
+          <w:szCs w:val="24"/>
+        </w:rPr>
+      </w:pPr>
+      <w:r>
+        <w:rPr>
+          <w:sz w:val="24"/>
+          <w:szCs w:val="24"/>
+        </w:rPr>
+        <w:t xml:space="preserve">Input body </w:t>
+      </w:r>
+    </w:p>
+    <w:p>
+      <w:pPr>
+        <w:jc w:val="both"/>
+        <w:rPr>
+          <w:sz w:val="24"/>
+          <w:szCs w:val="24"/>
+        </w:rPr>
+      </w:pPr>
+      <w:r>
+        <w:rPr>
+          <w:sz w:val="24"/>
+          <w:szCs w:val="24"/>
+        </w:rPr>
+        <w:t>{</w:t>
+      </w:r>
+    </w:p>
+    <w:p>
+      <w:pPr>
+        <w:jc w:val="both"/>
+        <w:rPr>
+          <w:sz w:val="24"/>
+          <w:szCs w:val="24"/>
+        </w:rPr>
+      </w:pPr>
+      <w:r>
+        <w:rPr>
+          <w:sz w:val="24"/>
+          <w:szCs w:val="24"/>
+        </w:rPr>
+        <w:tab/>
+        <w:t>“text”:”Text to be translated”,</w:t>
+      </w:r>
+    </w:p>
+    <w:p>
+      <w:pPr>
+        <w:jc w:val="both"/>
+        <w:rPr>
+          <w:sz w:val="24"/>
+          <w:szCs w:val="24"/>
+        </w:rPr>
+      </w:pPr>
+      <w:r>
+        <w:rPr>
+          <w:sz w:val="24"/>
+          <w:szCs w:val="24"/>
+        </w:rPr>
+        <w:tab/>
+        <w:t>“from”:”language” //default “en”,</w:t>
+      </w:r>
+    </w:p>
+    <w:p>
+      <w:pPr>
+        <w:jc w:val="both"/>
+        <w:rPr>
+          <w:sz w:val="24"/>
+          <w:szCs w:val="24"/>
+        </w:rPr>
+      </w:pPr>
+      <w:r>
+        <w:rPr>
+          <w:sz w:val="24"/>
+          <w:szCs w:val="24"/>
+        </w:rPr>
+        <w:tab/>
+        <w:t>“to”:”language to be converted”</w:t>
+      </w:r>
+    </w:p>
+    <w:p>
+      <w:pPr>
+        <w:jc w:val="both"/>
+        <w:rPr>
+          <w:sz w:val="24"/>
+          <w:szCs w:val="24"/>
+        </w:rPr>
+      </w:pPr>
+      <w:r>
+        <w:rPr>
+          <w:sz w:val="24"/>
+          <w:szCs w:val="24"/>
+        </w:rPr>
+        <w:lastRenderedPageBreak/>
+        <w:t>}</w:t>
+      </w:r>
+    </w:p>
+    <w:p>
+      <w:pPr>
+        <w:jc w:val="both"/>
+        <w:rPr>
+          <w:sz w:val="24"/>
+          <w:szCs w:val="24"/>
+        </w:rPr>
+      </w:pPr>
+      <w:r>
+        <w:rPr>
+          <w:sz w:val="24"/>
+          <w:szCs w:val="24"/>
+        </w:rPr>
+        <w:t>Returns the converted language</w:t>
+      </w:r>
+    </w:p>
+    <w:p>
+      <w:pPr>
+        <w:jc w:val="both"/>
+        <w:rPr>
+          <w:sz w:val="24"/>
+          <w:szCs w:val="24"/>
+        </w:rPr>
+      </w:pPr>
+      <w:r>
+        <w:rPr>
+          <w:sz w:val="24"/>
+          <w:szCs w:val="24"/>
+        </w:rPr>
+        <w:t>The workflow of language translation</w:t>
+      </w:r>
+    </w:p>
+    <w:p>
+      <w:pPr>
+        <w:jc w:val="both"/>
+        <w:rPr>
+          <w:sz w:val="24"/>
+          <w:szCs w:val="24"/>
+        </w:rPr>
+      </w:pPr>
+      <w:r>
+        <w:rPr>
+          <w:sz w:val="24"/>
+          <w:szCs w:val="24"/>
+        </w:rPr>
+        <w:t>Approach 1:</w:t>
+      </w:r>
+    </w:p>
+    <w:p>
+      <w:pPr>
+        <w:pStyle w:val="ListParagraph"/>
+        <w:jc w:val="both"/>
+        <w:rPr>
+          <w:sz w:val="24"/>
+          <w:szCs w:val="24"/>
+        </w:rPr>
+      </w:pPr>
+      <w:r>
+        <w:rPr>
+          <w:sz w:val="24"/>
+          <w:szCs w:val="24"/>
+        </w:rPr>
+        <w:t>Step 1: EUA’s will make an API call to UHI’s API gateway for local language to English translation</w:t>
+      </w:r>
+    </w:p>
+    <w:p>
+      <w:pPr>
+        <w:pStyle w:val="ListParagraph"/>
+        <w:jc w:val="both"/>
+        <w:rPr>
+          <w:sz w:val="24"/>
+          <w:szCs w:val="24"/>
+        </w:rPr>
+      </w:pPr>
+      <w:r>
+        <w:rPr>
+          <w:sz w:val="24"/>
+          <w:szCs w:val="24"/>
+        </w:rPr>
+        <w:t>Step 2: EUA’s will pass returned English text back to UHI’s API gateway for any models to extract meaning information or they can use the translated text in their applications</w:t>
+      </w:r>
+    </w:p>
+    <w:p>
+      <w:pPr>
+        <w:jc w:val="both"/>
+        <w:rPr>
+          <w:sz w:val="24"/>
+          <w:szCs w:val="24"/>
+        </w:rPr>
+      </w:pPr>
+      <w:r>
+        <w:rPr>
+          <w:sz w:val="24"/>
+          <w:szCs w:val="24"/>
+        </w:rPr>
+        <w:t>Approach 2:</w:t>
+      </w:r>
+    </w:p>
+    <w:p>
+      <w:pPr>
+        <w:jc w:val="both"/>
+        <w:rPr>
+          <w:sz w:val="24"/>
+          <w:szCs w:val="24"/>
+        </w:rPr>
+      </w:pPr>
+      <w:r>
+        <w:rPr>
+          <w:sz w:val="24"/>
+          <w:szCs w:val="24"/>
+        </w:rPr>
+        <w:tab/>
+        <w:t xml:space="preserve">Step 1: EUA’s will make an API call to UHI’s API gateway using local language along with model to consume. </w:t>
+      </w:r>
+    </w:p>
+    <w:p>
+      <w:pPr>
+        <w:jc w:val="both"/>
+        <w:rPr>
+          <w:sz w:val="24"/>
+          <w:szCs w:val="24"/>
+        </w:rPr>
+      </w:pPr>
+      <w:r>
+        <w:rPr>
+          <w:sz w:val="24"/>
+          <w:szCs w:val="24"/>
+        </w:rPr>
+        <w:tab/>
+        <w:t>Step 2: API gateway will convert the local language to English, pass the translated text to model to extract meaningful information and return the information either in English or local language.</w:t>
+      </w:r>
+    </w:p>
+    <w:p>
+      <w:pPr>
+        <w:jc w:val="both"/>
+        <w:rPr>
+          <w:b/>
+          <w:bCs/>
+          <w:sz w:val="24"/>
+          <w:szCs w:val="24"/>
+        </w:rPr>
+      </w:pPr>
     </w:p>
     <w:sectPr>
       <w:pgSz w:w="12240" w:h="15840"/>
@@ -3375,7 +3425,7 @@
         <w:rFonts w:ascii="Wingdings" w:hAnsi="Wingdings" w:hint="default"/>
       </w:rPr>
     </w:lvl>
-    <w:lvl w:ilvl="3" w:tplc="04090001" w:tentative="1">
+    <w:lvl w:ilvl="3" w:tplc="04090001">
       <w:start w:val="1"/>
       <w:numFmt w:val="bullet"/>
       <w:lvlText w:val=""/>

</xml_diff>

<commit_message>
Modified UI screens and document
</commit_message>
<xml_diff>
--- a/ABDM Hackathon Documentation - Challenge 1.docx
+++ b/ABDM Hackathon Documentation - Challenge 1.docx
@@ -804,7 +804,23 @@
           <w:sz w:val="24"/>
           <w:szCs w:val="24"/>
         </w:rPr>
-        <w:t>Unstructured/semi-structured data (pdf or jpeg/png with presenting physical symptoms by the patient) can be used as search criteria for autosuggestion by system for specialty/doctor to be consulted</w:t>
+        <w:t>Unstructured/semi-structured data (pdf or jpeg/</w:t>
+      </w:r>
+      <w:proofErr w:type="spellStart"/>
+      <w:r>
+        <w:rPr>
+          <w:sz w:val="24"/>
+          <w:szCs w:val="24"/>
+        </w:rPr>
+        <w:t>png</w:t>
+      </w:r>
+      <w:proofErr w:type="spellEnd"/>
+      <w:r>
+        <w:rPr>
+          <w:sz w:val="24"/>
+          <w:szCs w:val="24"/>
+        </w:rPr>
+        <w:t xml:space="preserve"> with presenting physical symptoms by the patient) can be used as search criteria for autosuggestion by system for specialty/doctor to be consulted</w:t>
       </w:r>
     </w:p>
     <w:p>
@@ -1070,7 +1086,55 @@
           <w:sz w:val="24"/>
           <w:szCs w:val="24"/>
         </w:rPr>
-        <w:t>The Intelligence search code resides in UHI and individual  HRP need to implement recommendations provided by the UHI. i.e. for example if UHI request for to provide all facility locations then it has to respond with all facilities with latitude and longitude details. Similarly they need to return the corresponding data for other parameters as well.</w:t>
+        <w:t xml:space="preserve">The Intelligence search code resides in UHI and </w:t>
+      </w:r>
+      <w:proofErr w:type="gramStart"/>
+      <w:r>
+        <w:rPr>
+          <w:sz w:val="24"/>
+          <w:szCs w:val="24"/>
+        </w:rPr>
+        <w:t>individual  HRP</w:t>
+      </w:r>
+      <w:proofErr w:type="gramEnd"/>
+      <w:r>
+        <w:rPr>
+          <w:sz w:val="24"/>
+          <w:szCs w:val="24"/>
+        </w:rPr>
+        <w:t xml:space="preserve"> need to implement recommendations provided by the UHI. </w:t>
+      </w:r>
+      <w:proofErr w:type="gramStart"/>
+      <w:r>
+        <w:rPr>
+          <w:sz w:val="24"/>
+          <w:szCs w:val="24"/>
+        </w:rPr>
+        <w:t>i.e.</w:t>
+      </w:r>
+      <w:proofErr w:type="gramEnd"/>
+      <w:r>
+        <w:rPr>
+          <w:sz w:val="24"/>
+          <w:szCs w:val="24"/>
+        </w:rPr>
+        <w:t xml:space="preserve"> for example if UHI request for to provide all facility locations then it has to respond with all facilities with latitude and longitude details. </w:t>
+      </w:r>
+      <w:proofErr w:type="gramStart"/>
+      <w:r>
+        <w:rPr>
+          <w:sz w:val="24"/>
+          <w:szCs w:val="24"/>
+        </w:rPr>
+        <w:t>Similarly</w:t>
+      </w:r>
+      <w:proofErr w:type="gramEnd"/>
+      <w:r>
+        <w:rPr>
+          <w:sz w:val="24"/>
+          <w:szCs w:val="24"/>
+        </w:rPr>
+        <w:t xml:space="preserve"> they need to return the corresponding data for other parameters as well.</w:t>
       </w:r>
     </w:p>
     <w:p>
@@ -1292,7 +1356,23 @@
           <w:sz w:val="24"/>
           <w:szCs w:val="24"/>
         </w:rPr>
-        <w:t xml:space="preserve"> been extracted from NLTK Corpus and saved into a txt file</w:t>
+        <w:t xml:space="preserve"> been extracted from NLTK Corpus and saved into a </w:t>
+      </w:r>
+      <w:proofErr w:type="spellStart"/>
+      <w:r>
+        <w:rPr>
+          <w:sz w:val="24"/>
+          <w:szCs w:val="24"/>
+        </w:rPr>
+        <w:t>txt</w:t>
+      </w:r>
+      <w:proofErr w:type="spellEnd"/>
+      <w:r>
+        <w:rPr>
+          <w:sz w:val="24"/>
+          <w:szCs w:val="24"/>
+        </w:rPr>
+        <w:t xml:space="preserve"> file</w:t>
       </w:r>
     </w:p>
     <w:p>
@@ -1309,14 +1389,25 @@
           <w:szCs w:val="24"/>
         </w:rPr>
       </w:pPr>
-      <w:r>
-        <w:rPr>
-          <w:b/>
-          <w:bCs/>
-          <w:sz w:val="24"/>
-          <w:szCs w:val="24"/>
-        </w:rPr>
-        <w:t xml:space="preserve">extractEntities: </w:t>
+      <w:proofErr w:type="spellStart"/>
+      <w:r>
+        <w:rPr>
+          <w:b/>
+          <w:bCs/>
+          <w:sz w:val="24"/>
+          <w:szCs w:val="24"/>
+        </w:rPr>
+        <w:t>extractEntities</w:t>
+      </w:r>
+      <w:proofErr w:type="spellEnd"/>
+      <w:r>
+        <w:rPr>
+          <w:b/>
+          <w:bCs/>
+          <w:sz w:val="24"/>
+          <w:szCs w:val="24"/>
+        </w:rPr>
+        <w:t xml:space="preserve">: </w:t>
       </w:r>
       <w:r>
         <w:rPr>
@@ -1379,8 +1470,19 @@
           <w:sz w:val="24"/>
           <w:szCs w:val="24"/>
         </w:rPr>
-        <w:t>The Annotated Data is present in annotator.json</w:t>
-      </w:r>
+        <w:t xml:space="preserve">The Annotated Data is present in </w:t>
+      </w:r>
+      <w:proofErr w:type="spellStart"/>
+      <w:proofErr w:type="gramStart"/>
+      <w:r>
+        <w:rPr>
+          <w:sz w:val="24"/>
+          <w:szCs w:val="24"/>
+        </w:rPr>
+        <w:t>annotator.json</w:t>
+      </w:r>
+      <w:proofErr w:type="spellEnd"/>
+      <w:proofErr w:type="gramEnd"/>
     </w:p>
     <w:p>
       <w:pPr>
@@ -1430,7 +1532,23 @@
           <w:sz w:val="24"/>
           <w:szCs w:val="24"/>
         </w:rPr>
-        <w:t>The model is trained on Google Colab using spacy 3.2.1</w:t>
+        <w:t xml:space="preserve">The model is trained on Google </w:t>
+      </w:r>
+      <w:proofErr w:type="spellStart"/>
+      <w:r>
+        <w:rPr>
+          <w:sz w:val="24"/>
+          <w:szCs w:val="24"/>
+        </w:rPr>
+        <w:t>Colab</w:t>
+      </w:r>
+      <w:proofErr w:type="spellEnd"/>
+      <w:r>
+        <w:rPr>
+          <w:sz w:val="24"/>
+          <w:szCs w:val="24"/>
+        </w:rPr>
+        <w:t xml:space="preserve"> using spacy 3.2.1</w:t>
       </w:r>
     </w:p>
     <w:p>
@@ -1447,6 +1565,7 @@
           <w:szCs w:val="24"/>
         </w:rPr>
       </w:pPr>
+      <w:proofErr w:type="spellStart"/>
       <w:r>
         <w:rPr>
           <w:b/>
@@ -1456,6 +1575,7 @@
         </w:rPr>
         <w:t>Autopredict</w:t>
       </w:r>
+      <w:proofErr w:type="spellEnd"/>
       <w:r>
         <w:rPr>
           <w:b/>
@@ -1621,7 +1741,23 @@
           <w:sz w:val="24"/>
           <w:szCs w:val="24"/>
         </w:rPr>
-        <w:t>API takes two parameters – “text” and “text_type”</w:t>
+        <w:t>API takes two parameters – “text” and “</w:t>
+      </w:r>
+      <w:proofErr w:type="spellStart"/>
+      <w:r>
+        <w:rPr>
+          <w:sz w:val="24"/>
+          <w:szCs w:val="24"/>
+        </w:rPr>
+        <w:t>text_type</w:t>
+      </w:r>
+      <w:proofErr w:type="spellEnd"/>
+      <w:r>
+        <w:rPr>
+          <w:sz w:val="24"/>
+          <w:szCs w:val="24"/>
+        </w:rPr>
+        <w:t>”</w:t>
       </w:r>
     </w:p>
     <w:p>
@@ -1641,7 +1777,32 @@
           <w:sz w:val="24"/>
           <w:szCs w:val="24"/>
         </w:rPr>
-        <w:t xml:space="preserve">To predict symptoms – pass parameter text_type:”symptoms” </w:t>
+        <w:t xml:space="preserve">To predict symptoms – pass parameter </w:t>
+      </w:r>
+      <w:proofErr w:type="spellStart"/>
+      <w:r>
+        <w:rPr>
+          <w:sz w:val="24"/>
+          <w:szCs w:val="24"/>
+        </w:rPr>
+        <w:t>text_type</w:t>
+      </w:r>
+      <w:proofErr w:type="gramStart"/>
+      <w:r>
+        <w:rPr>
+          <w:sz w:val="24"/>
+          <w:szCs w:val="24"/>
+        </w:rPr>
+        <w:t>:”symptoms</w:t>
+      </w:r>
+      <w:proofErr w:type="spellEnd"/>
+      <w:proofErr w:type="gramEnd"/>
+      <w:r>
+        <w:rPr>
+          <w:sz w:val="24"/>
+          <w:szCs w:val="24"/>
+        </w:rPr>
+        <w:t xml:space="preserve">” </w:t>
       </w:r>
     </w:p>
     <w:p>
@@ -1661,7 +1822,32 @@
           <w:sz w:val="24"/>
           <w:szCs w:val="24"/>
         </w:rPr>
-        <w:t>To predict diagnosis – pass parameter text_type:”diagnosis”</w:t>
+        <w:t xml:space="preserve">To predict diagnosis – pass parameter </w:t>
+      </w:r>
+      <w:proofErr w:type="spellStart"/>
+      <w:r>
+        <w:rPr>
+          <w:sz w:val="24"/>
+          <w:szCs w:val="24"/>
+        </w:rPr>
+        <w:t>text_type</w:t>
+      </w:r>
+      <w:proofErr w:type="gramStart"/>
+      <w:r>
+        <w:rPr>
+          <w:sz w:val="24"/>
+          <w:szCs w:val="24"/>
+        </w:rPr>
+        <w:t>:”diagnosis</w:t>
+      </w:r>
+      <w:proofErr w:type="spellEnd"/>
+      <w:proofErr w:type="gramEnd"/>
+      <w:r>
+        <w:rPr>
+          <w:sz w:val="24"/>
+          <w:szCs w:val="24"/>
+        </w:rPr>
+        <w:t>”</w:t>
       </w:r>
     </w:p>
     <w:p>
@@ -1681,7 +1867,32 @@
           <w:sz w:val="24"/>
           <w:szCs w:val="24"/>
         </w:rPr>
-        <w:t>To predict specialty – pass parameter text_type:”search”</w:t>
+        <w:t xml:space="preserve">To predict specialty – pass parameter </w:t>
+      </w:r>
+      <w:proofErr w:type="spellStart"/>
+      <w:r>
+        <w:rPr>
+          <w:sz w:val="24"/>
+          <w:szCs w:val="24"/>
+        </w:rPr>
+        <w:t>text_type</w:t>
+      </w:r>
+      <w:proofErr w:type="gramStart"/>
+      <w:r>
+        <w:rPr>
+          <w:sz w:val="24"/>
+          <w:szCs w:val="24"/>
+        </w:rPr>
+        <w:t>:”search</w:t>
+      </w:r>
+      <w:proofErr w:type="spellEnd"/>
+      <w:proofErr w:type="gramEnd"/>
+      <w:r>
+        <w:rPr>
+          <w:sz w:val="24"/>
+          <w:szCs w:val="24"/>
+        </w:rPr>
+        <w:t>”</w:t>
       </w:r>
     </w:p>
     <w:p>
@@ -1819,14 +2030,19 @@
       </w:pPr>
       <w:r>
         <w:rPr>
+          <w:b/>
+          <w:bCs/>
           <w:noProof/>
+          <w:color w:val="FF0000"/>
+          <w:sz w:val="24"/>
+          <w:szCs w:val="24"/>
         </w:rPr>
         <w:lastRenderedPageBreak/>
         <w:drawing>
-          <wp:inline distT="0" distB="0" distL="0" distR="0" wp14:anchorId="65E41A06" wp14:editId="677F4EFF">
-            <wp:extent cx="1627949" cy="3453065"/>
-            <wp:effectExtent l="0" t="0" r="0" b="0"/>
-            <wp:docPr id="6" name="Picture 6" descr="Graphical user interface, text, application&#10;&#10;Description automatically generated"/>
+          <wp:inline distT="0" distB="0" distL="0" distR="0" wp14:anchorId="3CFA5CDF" wp14:editId="3974BC67">
+            <wp:extent cx="2629412" cy="4630366"/>
+            <wp:effectExtent l="0" t="0" r="0" b="5715"/>
+            <wp:docPr id="13" name="Picture 13" descr="Graphical user interface, text, application, chat or text message&#10;&#10;Description automatically generated"/>
             <wp:cNvGraphicFramePr>
               <a:graphicFrameLocks xmlns:a="http://schemas.openxmlformats.org/drawingml/2006/main" noChangeAspect="1"/>
             </wp:cNvGraphicFramePr>
@@ -1834,10 +2050,8 @@
               <a:graphicData uri="http://schemas.openxmlformats.org/drawingml/2006/picture">
                 <pic:pic xmlns:pic="http://schemas.openxmlformats.org/drawingml/2006/picture">
                   <pic:nvPicPr>
-                    <pic:cNvPr id="6" name="Picture 6" descr="Graphical user interface, text, application&#10;&#10;Description automatically generated"/>
-                    <pic:cNvPicPr>
-                      <a:picLocks noChangeAspect="1" noChangeArrowheads="1"/>
-                    </pic:cNvPicPr>
+                    <pic:cNvPr id="13" name="Picture 13" descr="Graphical user interface, text, application, chat or text message&#10;&#10;Description automatically generated"/>
+                    <pic:cNvPicPr/>
                   </pic:nvPicPr>
                   <pic:blipFill>
                     <a:blip r:embed="rId10" cstate="print">
@@ -1847,23 +2061,18 @@
                         </a:ext>
                       </a:extLst>
                     </a:blip>
-                    <a:srcRect/>
                     <a:stretch>
                       <a:fillRect/>
                     </a:stretch>
                   </pic:blipFill>
-                  <pic:spPr bwMode="auto">
+                  <pic:spPr>
                     <a:xfrm>
                       <a:off x="0" y="0"/>
-                      <a:ext cx="1627949" cy="3453065"/>
+                      <a:ext cx="2638321" cy="4646054"/>
                     </a:xfrm>
                     <a:prstGeom prst="rect">
                       <a:avLst/>
                     </a:prstGeom>
-                    <a:noFill/>
-                    <a:ln>
-                      <a:noFill/>
-                    </a:ln>
                   </pic:spPr>
                 </pic:pic>
               </a:graphicData>
@@ -1920,6 +2129,7 @@
         <w:rPr>
           <w:noProof/>
         </w:rPr>
+        <w:lastRenderedPageBreak/>
         <w:drawing>
           <wp:inline distT="0" distB="0" distL="0" distR="0" wp14:anchorId="184B9B3E" wp14:editId="68E2F041">
             <wp:extent cx="1633235" cy="3464275"/>
@@ -2009,7 +2219,6 @@
         <w:rPr>
           <w:noProof/>
         </w:rPr>
-        <w:lastRenderedPageBreak/>
         <w:drawing>
           <wp:inline distT="0" distB="0" distL="0" distR="0" wp14:anchorId="626AE448" wp14:editId="7DE9E934">
             <wp:extent cx="1679524" cy="3562460"/>
@@ -2122,13 +2331,18 @@
       </w:pPr>
       <w:r>
         <w:rPr>
+          <w:b/>
+          <w:bCs/>
           <w:noProof/>
-        </w:rPr>
+          <w:sz w:val="24"/>
+          <w:szCs w:val="24"/>
+        </w:rPr>
+        <w:lastRenderedPageBreak/>
         <w:drawing>
-          <wp:inline distT="0" distB="0" distL="0" distR="0" wp14:anchorId="655455F7" wp14:editId="38DA57C7">
-            <wp:extent cx="1734345" cy="3678742"/>
+          <wp:inline distT="0" distB="0" distL="0" distR="0" wp14:anchorId="36F6C61F" wp14:editId="725D1BCF">
+            <wp:extent cx="3079531" cy="5452982"/>
             <wp:effectExtent l="0" t="0" r="0" b="0"/>
-            <wp:docPr id="12" name="Picture 12" descr="Graphical user interface, text, application, chat or text message&#10;&#10;Description automatically generated"/>
+            <wp:docPr id="17" name="Picture 17" descr="Graphical user interface, text, application, chat or text message&#10;&#10;Description automatically generated"/>
             <wp:cNvGraphicFramePr>
               <a:graphicFrameLocks xmlns:a="http://schemas.openxmlformats.org/drawingml/2006/main" noChangeAspect="1"/>
             </wp:cNvGraphicFramePr>
@@ -2136,36 +2350,29 @@
               <a:graphicData uri="http://schemas.openxmlformats.org/drawingml/2006/picture">
                 <pic:pic xmlns:pic="http://schemas.openxmlformats.org/drawingml/2006/picture">
                   <pic:nvPicPr>
-                    <pic:cNvPr id="12" name="Picture 12" descr="Graphical user interface, text, application, chat or text message&#10;&#10;Description automatically generated"/>
-                    <pic:cNvPicPr>
-                      <a:picLocks noChangeAspect="1" noChangeArrowheads="1"/>
-                    </pic:cNvPicPr>
+                    <pic:cNvPr id="17" name="Picture 17" descr="Graphical user interface, text, application, chat or text message&#10;&#10;Description automatically generated"/>
+                    <pic:cNvPicPr/>
                   </pic:nvPicPr>
                   <pic:blipFill>
-                    <a:blip r:embed="rId13" cstate="print">
+                    <a:blip r:embed="rId13">
                       <a:extLst>
                         <a:ext uri="{28A0092B-C50C-407E-A947-70E740481C1C}">
                           <a14:useLocalDpi xmlns:a14="http://schemas.microsoft.com/office/drawing/2010/main" val="0"/>
                         </a:ext>
                       </a:extLst>
                     </a:blip>
-                    <a:srcRect/>
                     <a:stretch>
                       <a:fillRect/>
                     </a:stretch>
                   </pic:blipFill>
-                  <pic:spPr bwMode="auto">
+                  <pic:spPr>
                     <a:xfrm>
                       <a:off x="0" y="0"/>
-                      <a:ext cx="1741848" cy="3694656"/>
+                      <a:ext cx="3102711" cy="5494027"/>
                     </a:xfrm>
                     <a:prstGeom prst="rect">
                       <a:avLst/>
                     </a:prstGeom>
-                    <a:noFill/>
-                    <a:ln>
-                      <a:noFill/>
-                    </a:ln>
                   </pic:spPr>
                 </pic:pic>
               </a:graphicData>
@@ -2196,38 +2403,53 @@
           <w:sz w:val="24"/>
           <w:szCs w:val="24"/>
         </w:rPr>
+        <w:t xml:space="preserve">Doctor search &amp; discoverability (mapping parameters like location, pricing, </w:t>
+      </w:r>
+      <w:r>
+        <w:rPr>
+          <w:b/>
+          <w:bCs/>
+          <w:sz w:val="24"/>
+          <w:szCs w:val="24"/>
+        </w:rPr>
+        <w:t>rating, doctor picture, mode of consultation)</w:t>
+      </w:r>
+    </w:p>
+    <w:p>
+      <w:pPr>
+        <w:jc w:val="both"/>
+        <w:rPr>
+          <w:b/>
+          <w:bCs/>
+          <w:sz w:val="24"/>
+          <w:szCs w:val="24"/>
+        </w:rPr>
+      </w:pPr>
+    </w:p>
+    <w:p>
+      <w:pPr>
+        <w:jc w:val="both"/>
+        <w:rPr>
+          <w:b/>
+          <w:bCs/>
+          <w:sz w:val="24"/>
+          <w:szCs w:val="24"/>
+        </w:rPr>
+      </w:pPr>
+      <w:r>
+        <w:rPr>
+          <w:b/>
+          <w:bCs/>
+          <w:noProof/>
+          <w:sz w:val="24"/>
+          <w:szCs w:val="24"/>
+        </w:rPr>
         <w:lastRenderedPageBreak/>
-        <w:t xml:space="preserve">Doctor search &amp; discoverability (mapping parameters like location, pricing, </w:t>
-      </w:r>
-      <w:r>
-        <w:rPr>
-          <w:b/>
-          <w:bCs/>
-          <w:sz w:val="24"/>
-          <w:szCs w:val="24"/>
-        </w:rPr>
-        <w:t>rating, doctor picture, mode of consultation)</w:t>
-      </w:r>
-    </w:p>
-    <w:p>
-      <w:pPr>
-        <w:jc w:val="both"/>
-        <w:rPr>
-          <w:b/>
-          <w:bCs/>
-          <w:sz w:val="24"/>
-          <w:szCs w:val="24"/>
-        </w:rPr>
-      </w:pPr>
-      <w:r>
-        <w:rPr>
-          <w:noProof/>
-        </w:rPr>
         <w:drawing>
-          <wp:inline distT="0" distB="0" distL="0" distR="0" wp14:anchorId="7D693450" wp14:editId="6D473020">
-            <wp:extent cx="1734345" cy="3678742"/>
-            <wp:effectExtent l="0" t="0" r="0" b="0"/>
-            <wp:docPr id="14" name="Picture 14" descr="Graphical user interface, text, application, chat or text message&#10;&#10;Description automatically generated"/>
+          <wp:inline distT="0" distB="0" distL="0" distR="0" wp14:anchorId="0C75B52C" wp14:editId="09BBCAEF">
+            <wp:extent cx="2940615" cy="5207000"/>
+            <wp:effectExtent l="0" t="0" r="6350" b="0"/>
+            <wp:docPr id="18" name="Picture 18"/>
             <wp:cNvGraphicFramePr>
               <a:graphicFrameLocks xmlns:a="http://schemas.openxmlformats.org/drawingml/2006/main" noChangeAspect="1"/>
             </wp:cNvGraphicFramePr>
@@ -2235,10 +2457,8 @@
               <a:graphicData uri="http://schemas.openxmlformats.org/drawingml/2006/picture">
                 <pic:pic xmlns:pic="http://schemas.openxmlformats.org/drawingml/2006/picture">
                   <pic:nvPicPr>
-                    <pic:cNvPr id="14" name="Picture 14" descr="Graphical user interface, text, application, chat or text message&#10;&#10;Description automatically generated"/>
-                    <pic:cNvPicPr>
-                      <a:picLocks noChangeAspect="1" noChangeArrowheads="1"/>
-                    </pic:cNvPicPr>
+                    <pic:cNvPr id="18" name="Picture 18"/>
+                    <pic:cNvPicPr/>
                   </pic:nvPicPr>
                   <pic:blipFill>
                     <a:blip r:embed="rId14" cstate="print">
@@ -2248,23 +2468,18 @@
                         </a:ext>
                       </a:extLst>
                     </a:blip>
-                    <a:srcRect/>
                     <a:stretch>
                       <a:fillRect/>
                     </a:stretch>
                   </pic:blipFill>
-                  <pic:spPr bwMode="auto">
+                  <pic:spPr>
                     <a:xfrm>
                       <a:off x="0" y="0"/>
-                      <a:ext cx="1747509" cy="3706665"/>
+                      <a:ext cx="2949651" cy="5223000"/>
                     </a:xfrm>
                     <a:prstGeom prst="rect">
                       <a:avLst/>
                     </a:prstGeom>
-                    <a:noFill/>
-                    <a:ln>
-                      <a:noFill/>
-                    </a:ln>
                   </pic:spPr>
                 </pic:pic>
               </a:graphicData>
@@ -2283,15 +2498,53 @@
           <w:szCs w:val="24"/>
         </w:rPr>
       </w:pPr>
-      <w:r>
-        <w:rPr>
+    </w:p>
+    <w:p>
+      <w:pPr>
+        <w:jc w:val="both"/>
+        <w:rPr>
+          <w:b/>
+          <w:bCs/>
+          <w:sz w:val="24"/>
+          <w:szCs w:val="24"/>
+        </w:rPr>
+      </w:pPr>
+    </w:p>
+    <w:p>
+      <w:pPr>
+        <w:jc w:val="both"/>
+        <w:rPr>
+          <w:b/>
+          <w:bCs/>
+          <w:sz w:val="24"/>
+          <w:szCs w:val="24"/>
+        </w:rPr>
+      </w:pPr>
+    </w:p>
+    <w:p>
+      <w:pPr>
+        <w:jc w:val="both"/>
+        <w:rPr>
+          <w:b/>
+          <w:bCs/>
+          <w:sz w:val="24"/>
+          <w:szCs w:val="24"/>
+        </w:rPr>
+      </w:pPr>
+      <w:r>
+        <w:rPr>
+          <w:b/>
+          <w:bCs/>
           <w:noProof/>
-        </w:rPr>
+          <w:sz w:val="24"/>
+          <w:szCs w:val="24"/>
+        </w:rPr>
+        <w:lastRenderedPageBreak/>
         <w:drawing>
-          <wp:inline distT="0" distB="0" distL="0" distR="0" wp14:anchorId="106CBE36" wp14:editId="2C6E2263">
-            <wp:extent cx="1765373" cy="3744560"/>
-            <wp:effectExtent l="0" t="0" r="6350" b="8890"/>
-            <wp:docPr id="15" name="Picture 15" descr="Map&#10;&#10;Description automatically generated"/>
+          <wp:inline distT="0" distB="0" distL="0" distR="0" wp14:anchorId="21618A85" wp14:editId="00346874">
+            <wp:extent cx="4597400" cy="8140700"/>
+            <wp:effectExtent l="0" t="0" r="0" b="0"/>
+            <wp:docPr id="19" name="Picture 19"/>
             <wp:cNvGraphicFramePr>
               <a:graphicFrameLocks xmlns:a="http://schemas.openxmlformats.org/drawingml/2006/main" noChangeAspect="1"/>
             </wp:cNvGraphicFramePr>
@@ -2299,36 +2552,29 @@
               <a:graphicData uri="http://schemas.openxmlformats.org/drawingml/2006/picture">
                 <pic:pic xmlns:pic="http://schemas.openxmlformats.org/drawingml/2006/picture">
                   <pic:nvPicPr>
-                    <pic:cNvPr id="15" name="Picture 15" descr="Map&#10;&#10;Description automatically generated"/>
-                    <pic:cNvPicPr>
-                      <a:picLocks noChangeAspect="1" noChangeArrowheads="1"/>
-                    </pic:cNvPicPr>
+                    <pic:cNvPr id="19" name="Picture 19"/>
+                    <pic:cNvPicPr/>
                   </pic:nvPicPr>
                   <pic:blipFill>
-                    <a:blip r:embed="rId15" cstate="print">
+                    <a:blip r:embed="rId15">
                       <a:extLst>
                         <a:ext uri="{28A0092B-C50C-407E-A947-70E740481C1C}">
                           <a14:useLocalDpi xmlns:a14="http://schemas.microsoft.com/office/drawing/2010/main" val="0"/>
                         </a:ext>
                       </a:extLst>
                     </a:blip>
-                    <a:srcRect/>
                     <a:stretch>
                       <a:fillRect/>
                     </a:stretch>
                   </pic:blipFill>
-                  <pic:spPr bwMode="auto">
+                  <pic:spPr>
                     <a:xfrm>
                       <a:off x="0" y="0"/>
-                      <a:ext cx="1779371" cy="3774252"/>
+                      <a:ext cx="4597400" cy="8140700"/>
                     </a:xfrm>
                     <a:prstGeom prst="rect">
                       <a:avLst/>
                     </a:prstGeom>
-                    <a:noFill/>
-                    <a:ln>
-                      <a:noFill/>
-                    </a:ln>
                   </pic:spPr>
                 </pic:pic>
               </a:graphicData>
@@ -2349,14 +2595,18 @@
       </w:pPr>
       <w:r>
         <w:rPr>
+          <w:b/>
+          <w:bCs/>
           <w:noProof/>
+          <w:sz w:val="24"/>
+          <w:szCs w:val="24"/>
         </w:rPr>
         <w:lastRenderedPageBreak/>
         <w:drawing>
-          <wp:inline distT="0" distB="0" distL="0" distR="0" wp14:anchorId="2D3B68AB" wp14:editId="7D7949AB">
-            <wp:extent cx="1770659" cy="3755769"/>
-            <wp:effectExtent l="0" t="0" r="1270" b="0"/>
-            <wp:docPr id="16" name="Picture 16" descr="A screenshot of a phone&#10;&#10;Description automatically generated with medium confidence"/>
+          <wp:inline distT="0" distB="0" distL="0" distR="0" wp14:anchorId="6F9D7DB6" wp14:editId="1B23502A">
+            <wp:extent cx="4597400" cy="8140700"/>
+            <wp:effectExtent l="0" t="0" r="0" b="0"/>
+            <wp:docPr id="20" name="Picture 20" descr="Graphical user interface, text, application&#10;&#10;Description automatically generated"/>
             <wp:cNvGraphicFramePr>
               <a:graphicFrameLocks xmlns:a="http://schemas.openxmlformats.org/drawingml/2006/main" noChangeAspect="1"/>
             </wp:cNvGraphicFramePr>
@@ -2364,36 +2614,29 @@
               <a:graphicData uri="http://schemas.openxmlformats.org/drawingml/2006/picture">
                 <pic:pic xmlns:pic="http://schemas.openxmlformats.org/drawingml/2006/picture">
                   <pic:nvPicPr>
-                    <pic:cNvPr id="16" name="Picture 16" descr="A screenshot of a phone&#10;&#10;Description automatically generated with medium confidence"/>
-                    <pic:cNvPicPr>
-                      <a:picLocks noChangeAspect="1" noChangeArrowheads="1"/>
-                    </pic:cNvPicPr>
+                    <pic:cNvPr id="20" name="Picture 20" descr="Graphical user interface, text, application&#10;&#10;Description automatically generated"/>
+                    <pic:cNvPicPr/>
                   </pic:nvPicPr>
                   <pic:blipFill>
-                    <a:blip r:embed="rId16" cstate="print">
+                    <a:blip r:embed="rId16">
                       <a:extLst>
                         <a:ext uri="{28A0092B-C50C-407E-A947-70E740481C1C}">
                           <a14:useLocalDpi xmlns:a14="http://schemas.microsoft.com/office/drawing/2010/main" val="0"/>
                         </a:ext>
                       </a:extLst>
                     </a:blip>
-                    <a:srcRect/>
                     <a:stretch>
                       <a:fillRect/>
                     </a:stretch>
                   </pic:blipFill>
-                  <pic:spPr bwMode="auto">
+                  <pic:spPr>
                     <a:xfrm>
                       <a:off x="0" y="0"/>
-                      <a:ext cx="1786935" cy="3790291"/>
+                      <a:ext cx="4597400" cy="8140700"/>
                     </a:xfrm>
                     <a:prstGeom prst="rect">
                       <a:avLst/>
                     </a:prstGeom>
-                    <a:noFill/>
-                    <a:ln>
-                      <a:noFill/>
-                    </a:ln>
                   </pic:spPr>
                 </pic:pic>
               </a:graphicData>
@@ -2401,24 +2644,76 @@
           </wp:inline>
         </w:drawing>
       </w:r>
-    </w:p>
-    <w:p>
-      <w:pPr>
-        <w:jc w:val="both"/>
-        <w:rPr>
-          <w:b/>
-          <w:bCs/>
-          <w:sz w:val="24"/>
-          <w:szCs w:val="24"/>
-        </w:rPr>
-      </w:pPr>
-      <w:r>
-        <w:rPr>
-          <w:b/>
-          <w:bCs/>
-          <w:sz w:val="24"/>
-          <w:szCs w:val="24"/>
-        </w:rPr>
+      <w:r>
+        <w:rPr>
+          <w:b/>
+          <w:bCs/>
+          <w:noProof/>
+          <w:sz w:val="24"/>
+          <w:szCs w:val="24"/>
+        </w:rPr>
+        <w:lastRenderedPageBreak/>
+        <w:drawing>
+          <wp:inline distT="0" distB="0" distL="0" distR="0" wp14:anchorId="46667AA5" wp14:editId="7F8CE270">
+            <wp:extent cx="4597400" cy="8140700"/>
+            <wp:effectExtent l="0" t="0" r="0" b="0"/>
+            <wp:docPr id="21" name="Picture 21" descr="Graphical user interface, text, application, chat or text message&#10;&#10;Description automatically generated"/>
+            <wp:cNvGraphicFramePr>
+              <a:graphicFrameLocks xmlns:a="http://schemas.openxmlformats.org/drawingml/2006/main" noChangeAspect="1"/>
+            </wp:cNvGraphicFramePr>
+            <a:graphic xmlns:a="http://schemas.openxmlformats.org/drawingml/2006/main">
+              <a:graphicData uri="http://schemas.openxmlformats.org/drawingml/2006/picture">
+                <pic:pic xmlns:pic="http://schemas.openxmlformats.org/drawingml/2006/picture">
+                  <pic:nvPicPr>
+                    <pic:cNvPr id="21" name="Picture 21" descr="Graphical user interface, text, application, chat or text message&#10;&#10;Description automatically generated"/>
+                    <pic:cNvPicPr/>
+                  </pic:nvPicPr>
+                  <pic:blipFill>
+                    <a:blip r:embed="rId17">
+                      <a:extLst>
+                        <a:ext uri="{28A0092B-C50C-407E-A947-70E740481C1C}">
+                          <a14:useLocalDpi xmlns:a14="http://schemas.microsoft.com/office/drawing/2010/main" val="0"/>
+                        </a:ext>
+                      </a:extLst>
+                    </a:blip>
+                    <a:stretch>
+                      <a:fillRect/>
+                    </a:stretch>
+                  </pic:blipFill>
+                  <pic:spPr>
+                    <a:xfrm>
+                      <a:off x="0" y="0"/>
+                      <a:ext cx="4597400" cy="8140700"/>
+                    </a:xfrm>
+                    <a:prstGeom prst="rect">
+                      <a:avLst/>
+                    </a:prstGeom>
+                  </pic:spPr>
+                </pic:pic>
+              </a:graphicData>
+            </a:graphic>
+          </wp:inline>
+        </w:drawing>
+      </w:r>
+    </w:p>
+    <w:p>
+      <w:pPr>
+        <w:jc w:val="both"/>
+        <w:rPr>
+          <w:b/>
+          <w:bCs/>
+          <w:sz w:val="24"/>
+          <w:szCs w:val="24"/>
+        </w:rPr>
+      </w:pPr>
+      <w:r>
+        <w:rPr>
+          <w:b/>
+          <w:bCs/>
+          <w:sz w:val="24"/>
+          <w:szCs w:val="24"/>
+        </w:rPr>
+        <w:lastRenderedPageBreak/>
         <w:t>Workflow with Video</w:t>
       </w:r>
     </w:p>
@@ -2496,7 +2791,23 @@
           <w:sz w:val="24"/>
           <w:szCs w:val="24"/>
         </w:rPr>
-        <w:t>If a user enters a word with an incorrect spelling, the system will make intelligent, autocorrect recommendations to the user. For example, when searching for a cardiologist, the user inputs “cardilgist” in the search field, the system will return an autocorrected recommendation to the user.</w:t>
+        <w:t>If a user enters a word with an incorrect spelling, the system will make intelligent, autocorrect recommendations to the user. For example, when searching for a cardiologist, the user inputs “</w:t>
+      </w:r>
+      <w:proofErr w:type="spellStart"/>
+      <w:r>
+        <w:rPr>
+          <w:sz w:val="24"/>
+          <w:szCs w:val="24"/>
+        </w:rPr>
+        <w:t>cardilgist</w:t>
+      </w:r>
+      <w:proofErr w:type="spellEnd"/>
+      <w:r>
+        <w:rPr>
+          <w:sz w:val="24"/>
+          <w:szCs w:val="24"/>
+        </w:rPr>
+        <w:t>” in the search field, the system will return an autocorrected recommendation to the user.</w:t>
       </w:r>
     </w:p>
     <w:p>
@@ -2515,7 +2826,6 @@
           <w:sz w:val="24"/>
           <w:szCs w:val="24"/>
         </w:rPr>
-        <w:lastRenderedPageBreak/>
         <w:drawing>
           <wp:inline distT="0" distB="0" distL="0" distR="0" wp14:anchorId="28DC924E" wp14:editId="076F2AA4">
             <wp:extent cx="5943600" cy="2543810"/>
@@ -2532,7 +2842,7 @@
                     <pic:cNvPicPr/>
                   </pic:nvPicPr>
                   <pic:blipFill>
-                    <a:blip r:embed="rId17"/>
+                    <a:blip r:embed="rId18"/>
                     <a:stretch>
                       <a:fillRect/>
                     </a:stretch>
@@ -2652,6 +2962,7 @@
           <w:sz w:val="24"/>
           <w:szCs w:val="24"/>
         </w:rPr>
+        <w:lastRenderedPageBreak/>
         <w:drawing>
           <wp:inline distT="0" distB="0" distL="0" distR="0" wp14:anchorId="60170F54" wp14:editId="2925BA7B">
             <wp:extent cx="5943600" cy="3096895"/>
@@ -2668,7 +2979,7 @@
                     <pic:cNvPicPr/>
                   </pic:nvPicPr>
                   <pic:blipFill>
-                    <a:blip r:embed="rId18"/>
+                    <a:blip r:embed="rId19"/>
                     <a:stretch>
                       <a:fillRect/>
                     </a:stretch>
@@ -2728,7 +3039,6 @@
           <w:sz w:val="24"/>
           <w:szCs w:val="24"/>
         </w:rPr>
-        <w:lastRenderedPageBreak/>
         <w:drawing>
           <wp:inline distT="0" distB="0" distL="0" distR="0" wp14:anchorId="42678566" wp14:editId="1332CDB4">
             <wp:extent cx="5943600" cy="3286125"/>
@@ -2745,7 +3055,7 @@
                     <pic:cNvPicPr/>
                   </pic:nvPicPr>
                   <pic:blipFill>
-                    <a:blip r:embed="rId19"/>
+                    <a:blip r:embed="rId20"/>
                     <a:stretch>
                       <a:fillRect/>
                     </a:stretch>
@@ -2779,7 +3089,39 @@
           <w:sz w:val="24"/>
           <w:szCs w:val="24"/>
         </w:rPr>
-        <w:t>If a user inputs incomplete word or letters like “kn” in the symptom search field, the system intelligently autosuggests all possible symptoms with the letters kn in them, for the user to select from.</w:t>
+        <w:t>If a user inputs incomplete word or letters like “</w:t>
+      </w:r>
+      <w:proofErr w:type="spellStart"/>
+      <w:r>
+        <w:rPr>
+          <w:sz w:val="24"/>
+          <w:szCs w:val="24"/>
+        </w:rPr>
+        <w:t>kn</w:t>
+      </w:r>
+      <w:proofErr w:type="spellEnd"/>
+      <w:r>
+        <w:rPr>
+          <w:sz w:val="24"/>
+          <w:szCs w:val="24"/>
+        </w:rPr>
+        <w:t xml:space="preserve">” in the symptom search field, the system intelligently autosuggests all possible symptoms with the letters </w:t>
+      </w:r>
+      <w:proofErr w:type="spellStart"/>
+      <w:r>
+        <w:rPr>
+          <w:sz w:val="24"/>
+          <w:szCs w:val="24"/>
+        </w:rPr>
+        <w:t>kn</w:t>
+      </w:r>
+      <w:proofErr w:type="spellEnd"/>
+      <w:r>
+        <w:rPr>
+          <w:sz w:val="24"/>
+          <w:szCs w:val="24"/>
+        </w:rPr>
+        <w:t xml:space="preserve"> in them, for the user to select from.</w:t>
       </w:r>
     </w:p>
     <w:p>
@@ -2798,6 +3140,7 @@
           <w:sz w:val="24"/>
           <w:szCs w:val="24"/>
         </w:rPr>
+        <w:lastRenderedPageBreak/>
         <w:drawing>
           <wp:inline distT="0" distB="0" distL="0" distR="0" wp14:anchorId="33DB6E40" wp14:editId="6114EFC9">
             <wp:extent cx="5943600" cy="3247390"/>
@@ -2814,7 +3157,7 @@
                     <pic:cNvPicPr/>
                   </pic:nvPicPr>
                   <pic:blipFill>
-                    <a:blip r:embed="rId20"/>
+                    <a:blip r:embed="rId21"/>
                     <a:stretch>
                       <a:fillRect/>
                     </a:stretch>
@@ -2899,7 +3242,6 @@
           <w:sz w:val="24"/>
           <w:szCs w:val="24"/>
         </w:rPr>
-        <w:lastRenderedPageBreak/>
         <w:drawing>
           <wp:inline distT="0" distB="0" distL="0" distR="0" wp14:anchorId="37DD362C" wp14:editId="020E0CFA">
             <wp:extent cx="5943600" cy="2867025"/>
@@ -2916,7 +3258,7 @@
                     <pic:cNvPicPr/>
                   </pic:nvPicPr>
                   <pic:blipFill>
-                    <a:blip r:embed="rId21"/>
+                    <a:blip r:embed="rId22"/>
                     <a:stretch>
                       <a:fillRect/>
                     </a:stretch>
@@ -2953,6 +3295,7 @@
           <w:sz w:val="24"/>
           <w:szCs w:val="24"/>
         </w:rPr>
+        <w:lastRenderedPageBreak/>
         <w:drawing>
           <wp:inline distT="0" distB="0" distL="0" distR="0" wp14:anchorId="2E7C2517" wp14:editId="59D9AAF6">
             <wp:extent cx="5943600" cy="2890520"/>
@@ -2969,7 +3312,7 @@
                     <pic:cNvPicPr/>
                   </pic:nvPicPr>
                   <pic:blipFill>
-                    <a:blip r:embed="rId22"/>
+                    <a:blip r:embed="rId23"/>
                     <a:stretch>
                       <a:fillRect/>
                     </a:stretch>
@@ -3086,7 +3429,32 @@
           <w:szCs w:val="24"/>
         </w:rPr>
         <w:tab/>
-        <w:t>“text”:”Text to be translated”,</w:t>
+        <w:t>“</w:t>
+      </w:r>
+      <w:proofErr w:type="spellStart"/>
+      <w:r>
+        <w:rPr>
+          <w:sz w:val="24"/>
+          <w:szCs w:val="24"/>
+        </w:rPr>
+        <w:t>text”</w:t>
+      </w:r>
+      <w:proofErr w:type="gramStart"/>
+      <w:r>
+        <w:rPr>
+          <w:sz w:val="24"/>
+          <w:szCs w:val="24"/>
+        </w:rPr>
+        <w:t>:”Text</w:t>
+      </w:r>
+      <w:proofErr w:type="spellEnd"/>
+      <w:proofErr w:type="gramEnd"/>
+      <w:r>
+        <w:rPr>
+          <w:sz w:val="24"/>
+          <w:szCs w:val="24"/>
+        </w:rPr>
+        <w:t xml:space="preserve"> to be translated”,</w:t>
       </w:r>
     </w:p>
     <w:p>
@@ -3103,7 +3471,48 @@
           <w:szCs w:val="24"/>
         </w:rPr>
         <w:tab/>
-        <w:t>“from”:”language” //default “en”,</w:t>
+        <w:t>“</w:t>
+      </w:r>
+      <w:proofErr w:type="spellStart"/>
+      <w:r>
+        <w:rPr>
+          <w:sz w:val="24"/>
+          <w:szCs w:val="24"/>
+        </w:rPr>
+        <w:t>from”</w:t>
+      </w:r>
+      <w:proofErr w:type="gramStart"/>
+      <w:r>
+        <w:rPr>
+          <w:sz w:val="24"/>
+          <w:szCs w:val="24"/>
+        </w:rPr>
+        <w:t>:”language</w:t>
+      </w:r>
+      <w:proofErr w:type="spellEnd"/>
+      <w:proofErr w:type="gramEnd"/>
+      <w:r>
+        <w:rPr>
+          <w:sz w:val="24"/>
+          <w:szCs w:val="24"/>
+        </w:rPr>
+        <w:t>” //default “</w:t>
+      </w:r>
+      <w:proofErr w:type="spellStart"/>
+      <w:r>
+        <w:rPr>
+          <w:sz w:val="24"/>
+          <w:szCs w:val="24"/>
+        </w:rPr>
+        <w:t>en</w:t>
+      </w:r>
+      <w:proofErr w:type="spellEnd"/>
+      <w:r>
+        <w:rPr>
+          <w:sz w:val="24"/>
+          <w:szCs w:val="24"/>
+        </w:rPr>
+        <w:t>”,</w:t>
       </w:r>
     </w:p>
     <w:p>
@@ -3120,23 +3529,47 @@
           <w:szCs w:val="24"/>
         </w:rPr>
         <w:tab/>
-        <w:t>“to”:”language to be converted”</w:t>
-      </w:r>
-    </w:p>
-    <w:p>
-      <w:pPr>
-        <w:jc w:val="both"/>
-        <w:rPr>
-          <w:sz w:val="24"/>
-          <w:szCs w:val="24"/>
-        </w:rPr>
-      </w:pPr>
-      <w:r>
-        <w:rPr>
-          <w:sz w:val="24"/>
-          <w:szCs w:val="24"/>
-        </w:rPr>
-        <w:lastRenderedPageBreak/>
+        <w:t>“</w:t>
+      </w:r>
+      <w:proofErr w:type="spellStart"/>
+      <w:r>
+        <w:rPr>
+          <w:sz w:val="24"/>
+          <w:szCs w:val="24"/>
+        </w:rPr>
+        <w:t>to”</w:t>
+      </w:r>
+      <w:proofErr w:type="gramStart"/>
+      <w:r>
+        <w:rPr>
+          <w:sz w:val="24"/>
+          <w:szCs w:val="24"/>
+        </w:rPr>
+        <w:t>:”language</w:t>
+      </w:r>
+      <w:proofErr w:type="spellEnd"/>
+      <w:proofErr w:type="gramEnd"/>
+      <w:r>
+        <w:rPr>
+          <w:sz w:val="24"/>
+          <w:szCs w:val="24"/>
+        </w:rPr>
+        <w:t xml:space="preserve"> to be converted”</w:t>
+      </w:r>
+    </w:p>
+    <w:p>
+      <w:pPr>
+        <w:jc w:val="both"/>
+        <w:rPr>
+          <w:sz w:val="24"/>
+          <w:szCs w:val="24"/>
+        </w:rPr>
+      </w:pPr>
+      <w:r>
+        <w:rPr>
+          <w:sz w:val="24"/>
+          <w:szCs w:val="24"/>
+        </w:rPr>
         <w:t>}</w:t>
       </w:r>
     </w:p>
@@ -3268,6 +3701,7 @@
           <w:sz w:val="24"/>
           <w:szCs w:val="24"/>
         </w:rPr>
+        <w:lastRenderedPageBreak/>
         <w:tab/>
         <w:t>Step 2: API gateway will convert the local language to English, pass the translated text to model to extract meaningful information and return the information either in English or local language.</w:t>
       </w:r>

</xml_diff>